<commit_message>
mettre interface et bd dans le document
</commit_message>
<xml_diff>
--- a/EquipeElie_prop_travail.docx
+++ b/EquipeElie_prop_travail.docx
@@ -234,35 +234,22 @@
         <w:rPr>
           <w:sz w:val="24"/>
           <w:szCs w:val="24"/>
-          <w:lang w:val="en-US"/>
-        </w:rPr>
-      </w:pPr>
-      <w:proofErr w:type="spellStart"/>
-      <w:r>
-        <w:rPr>
-          <w:sz w:val="24"/>
-          <w:szCs w:val="24"/>
-          <w:lang w:val="en-US"/>
-        </w:rPr>
-        <w:t>Équipe</w:t>
-      </w:r>
-      <w:proofErr w:type="spellEnd"/>
-      <w:r>
-        <w:rPr>
-          <w:sz w:val="24"/>
-          <w:szCs w:val="24"/>
-          <w:lang w:val="en-US"/>
-        </w:rPr>
-        <w:t xml:space="preserve"> Elie</w:t>
-      </w:r>
-    </w:p>
-    <w:p>
-      <w:pPr>
-        <w:spacing w:line="360" w:lineRule="auto"/>
-        <w:rPr>
-          <w:sz w:val="24"/>
-          <w:szCs w:val="24"/>
-          <w:lang w:val="en-US"/>
+        </w:rPr>
+      </w:pPr>
+      <w:r>
+        <w:rPr>
+          <w:sz w:val="24"/>
+          <w:szCs w:val="24"/>
+        </w:rPr>
+        <w:t>Équipe Elie</w:t>
+      </w:r>
+    </w:p>
+    <w:p>
+      <w:pPr>
+        <w:spacing w:line="360" w:lineRule="auto"/>
+        <w:rPr>
+          <w:sz w:val="24"/>
+          <w:szCs w:val="24"/>
         </w:rPr>
       </w:pPr>
     </w:p>
@@ -273,7 +260,6 @@
         <w:rPr>
           <w:sz w:val="24"/>
           <w:szCs w:val="24"/>
-          <w:lang w:val="en-US"/>
         </w:rPr>
       </w:pPr>
     </w:p>
@@ -284,7 +270,6 @@
         <w:rPr>
           <w:sz w:val="24"/>
           <w:szCs w:val="24"/>
-          <w:lang w:val="en-US"/>
         </w:rPr>
       </w:pPr>
     </w:p>
@@ -324,6 +309,15 @@
     </w:p>
     <w:sdt>
       <w:sdtPr>
+        <w:rPr>
+          <w:rFonts w:asciiTheme="minorHAnsi" w:eastAsiaTheme="minorHAnsi" w:hAnsiTheme="minorHAnsi" w:cstheme="minorBidi"/>
+          <w:color w:val="auto"/>
+          <w:kern w:val="2"/>
+          <w:sz w:val="22"/>
+          <w:szCs w:val="22"/>
+          <w:lang w:eastAsia="en-US"/>
+          <w14:ligatures w14:val="standardContextual"/>
+        </w:rPr>
         <w:id w:val="1310291439"/>
         <w:docPartObj>
           <w:docPartGallery w:val="Table of Contents"/>
@@ -332,15 +326,8 @@
       </w:sdtPr>
       <w:sdtEndPr>
         <w:rPr>
-          <w:rFonts w:asciiTheme="minorHAnsi" w:eastAsiaTheme="minorHAnsi" w:hAnsiTheme="minorHAnsi" w:cstheme="minorBidi"/>
           <w:b/>
           <w:bCs/>
-          <w:color w:val="auto"/>
-          <w:kern w:val="2"/>
-          <w:sz w:val="22"/>
-          <w:szCs w:val="22"/>
-          <w:lang w:eastAsia="en-US"/>
-          <w14:ligatures w14:val="standardContextual"/>
         </w:rPr>
       </w:sdtEndPr>
       <w:sdtContent>
@@ -682,13 +669,52 @@
     </w:p>
     <w:p/>
     <w:p>
-      <w:proofErr w:type="spellStart"/>
-      <w:proofErr w:type="gramStart"/>
-      <w:r>
-        <w:t>dawsdwa</w:t>
-      </w:r>
-      <w:proofErr w:type="spellEnd"/>
-      <w:proofErr w:type="gramEnd"/>
+      <w:r>
+        <w:rPr>
+          <w:noProof/>
+        </w:rPr>
+        <w:drawing>
+          <wp:inline distT="0" distB="0" distL="0" distR="0" wp14:anchorId="7A12B448" wp14:editId="37AA6144">
+            <wp:extent cx="5943600" cy="3028950"/>
+            <wp:effectExtent l="0" t="0" r="0" b="0"/>
+            <wp:docPr id="1" name="Image 1"/>
+            <wp:cNvGraphicFramePr>
+              <a:graphicFrameLocks xmlns:a="http://schemas.openxmlformats.org/drawingml/2006/main" noChangeAspect="1"/>
+            </wp:cNvGraphicFramePr>
+            <a:graphic xmlns:a="http://schemas.openxmlformats.org/drawingml/2006/main">
+              <a:graphicData uri="http://schemas.openxmlformats.org/drawingml/2006/picture">
+                <pic:pic xmlns:pic="http://schemas.openxmlformats.org/drawingml/2006/picture">
+                  <pic:nvPicPr>
+                    <pic:cNvPr id="1" name="Image 1"/>
+                    <pic:cNvPicPr/>
+                  </pic:nvPicPr>
+                  <pic:blipFill>
+                    <a:blip r:embed="rId5">
+                      <a:extLst>
+                        <a:ext uri="{28A0092B-C50C-407E-A947-70E740481C1C}">
+                          <a14:useLocalDpi xmlns:a14="http://schemas.microsoft.com/office/drawing/2010/main" val="0"/>
+                        </a:ext>
+                      </a:extLst>
+                    </a:blip>
+                    <a:stretch>
+                      <a:fillRect/>
+                    </a:stretch>
+                  </pic:blipFill>
+                  <pic:spPr>
+                    <a:xfrm>
+                      <a:off x="0" y="0"/>
+                      <a:ext cx="5943600" cy="3028950"/>
+                    </a:xfrm>
+                    <a:prstGeom prst="rect">
+                      <a:avLst/>
+                    </a:prstGeom>
+                  </pic:spPr>
+                </pic:pic>
+              </a:graphicData>
+            </a:graphic>
+          </wp:inline>
+        </w:drawing>
+      </w:r>
     </w:p>
     <w:p>
       <w:pPr>
@@ -701,14 +727,257 @@
       <w:bookmarkEnd w:id="2"/>
     </w:p>
     <w:p/>
-    <w:p>
-      <w:proofErr w:type="spellStart"/>
-      <w:proofErr w:type="gramStart"/>
-      <w:r>
-        <w:t>dwadwad</w:t>
-      </w:r>
-      <w:proofErr w:type="spellEnd"/>
-      <w:proofErr w:type="gramEnd"/>
+    <w:p/>
+    <w:p/>
+    <w:p/>
+    <w:p/>
+    <w:p>
+      <w:r>
+        <w:lastRenderedPageBreak/>
+        <w:t>La page index du site web.</w:t>
+      </w:r>
+    </w:p>
+    <w:p>
+      <w:r>
+        <w:rPr>
+          <w:noProof/>
+        </w:rPr>
+        <w:drawing>
+          <wp:inline distT="0" distB="0" distL="0" distR="0" wp14:anchorId="0C7C5F2F" wp14:editId="1A5C3590">
+            <wp:extent cx="2466975" cy="3524250"/>
+            <wp:effectExtent l="0" t="0" r="9525" b="0"/>
+            <wp:docPr id="2" name="Image 2"/>
+            <wp:cNvGraphicFramePr>
+              <a:graphicFrameLocks xmlns:a="http://schemas.openxmlformats.org/drawingml/2006/main" noChangeAspect="1"/>
+            </wp:cNvGraphicFramePr>
+            <a:graphic xmlns:a="http://schemas.openxmlformats.org/drawingml/2006/main">
+              <a:graphicData uri="http://schemas.openxmlformats.org/drawingml/2006/picture">
+                <pic:pic xmlns:pic="http://schemas.openxmlformats.org/drawingml/2006/picture">
+                  <pic:nvPicPr>
+                    <pic:cNvPr id="1" name=""/>
+                    <pic:cNvPicPr/>
+                  </pic:nvPicPr>
+                  <pic:blipFill>
+                    <a:blip r:embed="rId6"/>
+                    <a:stretch>
+                      <a:fillRect/>
+                    </a:stretch>
+                  </pic:blipFill>
+                  <pic:spPr>
+                    <a:xfrm>
+                      <a:off x="0" y="0"/>
+                      <a:ext cx="2466975" cy="3524250"/>
+                    </a:xfrm>
+                    <a:prstGeom prst="rect">
+                      <a:avLst/>
+                    </a:prstGeom>
+                  </pic:spPr>
+                </pic:pic>
+              </a:graphicData>
+            </a:graphic>
+          </wp:inline>
+        </w:drawing>
+      </w:r>
+    </w:p>
+    <w:p>
+      <w:r>
+        <w:t>La page de liste de produit.</w:t>
+      </w:r>
+    </w:p>
+    <w:p>
+      <w:r>
+        <w:rPr>
+          <w:noProof/>
+        </w:rPr>
+        <w:drawing>
+          <wp:inline distT="0" distB="0" distL="0" distR="0" wp14:anchorId="60421DA7" wp14:editId="637866F5">
+            <wp:extent cx="2314575" cy="2609850"/>
+            <wp:effectExtent l="0" t="0" r="9525" b="0"/>
+            <wp:docPr id="3" name="Image 3"/>
+            <wp:cNvGraphicFramePr>
+              <a:graphicFrameLocks xmlns:a="http://schemas.openxmlformats.org/drawingml/2006/main" noChangeAspect="1"/>
+            </wp:cNvGraphicFramePr>
+            <a:graphic xmlns:a="http://schemas.openxmlformats.org/drawingml/2006/main">
+              <a:graphicData uri="http://schemas.openxmlformats.org/drawingml/2006/picture">
+                <pic:pic xmlns:pic="http://schemas.openxmlformats.org/drawingml/2006/picture">
+                  <pic:nvPicPr>
+                    <pic:cNvPr id="1" name=""/>
+                    <pic:cNvPicPr/>
+                  </pic:nvPicPr>
+                  <pic:blipFill>
+                    <a:blip r:embed="rId7"/>
+                    <a:stretch>
+                      <a:fillRect/>
+                    </a:stretch>
+                  </pic:blipFill>
+                  <pic:spPr>
+                    <a:xfrm>
+                      <a:off x="0" y="0"/>
+                      <a:ext cx="2314575" cy="2609850"/>
+                    </a:xfrm>
+                    <a:prstGeom prst="rect">
+                      <a:avLst/>
+                    </a:prstGeom>
+                  </pic:spPr>
+                </pic:pic>
+              </a:graphicData>
+            </a:graphic>
+          </wp:inline>
+        </w:drawing>
+      </w:r>
+    </w:p>
+    <w:p/>
+    <w:p/>
+    <w:p/>
+    <w:p/>
+    <w:p>
+      <w:r>
+        <w:lastRenderedPageBreak/>
+        <w:t>La page de signe up et login.</w:t>
+      </w:r>
+    </w:p>
+    <w:p>
+      <w:r>
+        <w:rPr>
+          <w:noProof/>
+        </w:rPr>
+        <w:drawing>
+          <wp:inline distT="0" distB="0" distL="0" distR="0" wp14:anchorId="3A8B1518" wp14:editId="04B4FB36">
+            <wp:extent cx="2619375" cy="3552825"/>
+            <wp:effectExtent l="0" t="0" r="9525" b="9525"/>
+            <wp:docPr id="4" name="Image 4"/>
+            <wp:cNvGraphicFramePr>
+              <a:graphicFrameLocks xmlns:a="http://schemas.openxmlformats.org/drawingml/2006/main" noChangeAspect="1"/>
+            </wp:cNvGraphicFramePr>
+            <a:graphic xmlns:a="http://schemas.openxmlformats.org/drawingml/2006/main">
+              <a:graphicData uri="http://schemas.openxmlformats.org/drawingml/2006/picture">
+                <pic:pic xmlns:pic="http://schemas.openxmlformats.org/drawingml/2006/picture">
+                  <pic:nvPicPr>
+                    <pic:cNvPr id="1" name=""/>
+                    <pic:cNvPicPr/>
+                  </pic:nvPicPr>
+                  <pic:blipFill>
+                    <a:blip r:embed="rId8"/>
+                    <a:stretch>
+                      <a:fillRect/>
+                    </a:stretch>
+                  </pic:blipFill>
+                  <pic:spPr>
+                    <a:xfrm>
+                      <a:off x="0" y="0"/>
+                      <a:ext cx="2619375" cy="3552825"/>
+                    </a:xfrm>
+                    <a:prstGeom prst="rect">
+                      <a:avLst/>
+                    </a:prstGeom>
+                  </pic:spPr>
+                </pic:pic>
+              </a:graphicData>
+            </a:graphic>
+          </wp:inline>
+        </w:drawing>
+      </w:r>
+    </w:p>
+    <w:p>
+      <w:r>
+        <w:t>La page commande.</w:t>
+      </w:r>
+    </w:p>
+    <w:p>
+      <w:r>
+        <w:rPr>
+          <w:noProof/>
+        </w:rPr>
+        <w:drawing>
+          <wp:inline distT="0" distB="0" distL="0" distR="0" wp14:anchorId="7CBDA41E" wp14:editId="124E041E">
+            <wp:extent cx="2771775" cy="2181225"/>
+            <wp:effectExtent l="0" t="0" r="9525" b="9525"/>
+            <wp:docPr id="5" name="Image 5"/>
+            <wp:cNvGraphicFramePr>
+              <a:graphicFrameLocks xmlns:a="http://schemas.openxmlformats.org/drawingml/2006/main" noChangeAspect="1"/>
+            </wp:cNvGraphicFramePr>
+            <a:graphic xmlns:a="http://schemas.openxmlformats.org/drawingml/2006/main">
+              <a:graphicData uri="http://schemas.openxmlformats.org/drawingml/2006/picture">
+                <pic:pic xmlns:pic="http://schemas.openxmlformats.org/drawingml/2006/picture">
+                  <pic:nvPicPr>
+                    <pic:cNvPr id="1" name=""/>
+                    <pic:cNvPicPr/>
+                  </pic:nvPicPr>
+                  <pic:blipFill>
+                    <a:blip r:embed="rId9"/>
+                    <a:stretch>
+                      <a:fillRect/>
+                    </a:stretch>
+                  </pic:blipFill>
+                  <pic:spPr>
+                    <a:xfrm>
+                      <a:off x="0" y="0"/>
+                      <a:ext cx="2771775" cy="2181225"/>
+                    </a:xfrm>
+                    <a:prstGeom prst="rect">
+                      <a:avLst/>
+                    </a:prstGeom>
+                  </pic:spPr>
+                </pic:pic>
+              </a:graphicData>
+            </a:graphic>
+          </wp:inline>
+        </w:drawing>
+      </w:r>
+    </w:p>
+    <w:p/>
+    <w:p/>
+    <w:p/>
+    <w:p/>
+    <w:p/>
+    <w:p/>
+    <w:p>
+      <w:r>
+        <w:lastRenderedPageBreak/>
+        <w:t>La page de payement.</w:t>
+      </w:r>
+    </w:p>
+    <w:p>
+      <w:r>
+        <w:rPr>
+          <w:noProof/>
+        </w:rPr>
+        <w:drawing>
+          <wp:inline distT="0" distB="0" distL="0" distR="0" wp14:anchorId="50286F7B" wp14:editId="3A499CF2">
+            <wp:extent cx="2790825" cy="2162175"/>
+            <wp:effectExtent l="0" t="0" r="9525" b="9525"/>
+            <wp:docPr id="6" name="Image 6"/>
+            <wp:cNvGraphicFramePr>
+              <a:graphicFrameLocks xmlns:a="http://schemas.openxmlformats.org/drawingml/2006/main" noChangeAspect="1"/>
+            </wp:cNvGraphicFramePr>
+            <a:graphic xmlns:a="http://schemas.openxmlformats.org/drawingml/2006/main">
+              <a:graphicData uri="http://schemas.openxmlformats.org/drawingml/2006/picture">
+                <pic:pic xmlns:pic="http://schemas.openxmlformats.org/drawingml/2006/picture">
+                  <pic:nvPicPr>
+                    <pic:cNvPr id="1" name=""/>
+                    <pic:cNvPicPr/>
+                  </pic:nvPicPr>
+                  <pic:blipFill>
+                    <a:blip r:embed="rId10"/>
+                    <a:stretch>
+                      <a:fillRect/>
+                    </a:stretch>
+                  </pic:blipFill>
+                  <pic:spPr>
+                    <a:xfrm>
+                      <a:off x="0" y="0"/>
+                      <a:ext cx="2790825" cy="2162175"/>
+                    </a:xfrm>
+                    <a:prstGeom prst="rect">
+                      <a:avLst/>
+                    </a:prstGeom>
+                  </pic:spPr>
+                </pic:pic>
+              </a:graphicData>
+            </a:graphic>
+          </wp:inline>
+        </w:drawing>
+      </w:r>
     </w:p>
     <w:sectPr>
       <w:pgSz w:w="12240" w:h="15840"/>

</xml_diff>

<commit_message>
Modèle de base de données
</commit_message>
<xml_diff>
--- a/EquipeElie_prop_travail.docx
+++ b/EquipeElie_prop_travail.docx
@@ -808,6 +808,7 @@
         <w:rPr>
           <w:sz w:val="24"/>
           <w:szCs w:val="24"/>
+          <w:lang w:val="en-CA"/>
         </w:rPr>
       </w:pPr>
       <w:r>
@@ -1206,21 +1207,7 @@
           <w:sz w:val="24"/>
           <w:szCs w:val="24"/>
         </w:rPr>
-        <w:t>o</w:t>
-      </w:r>
-      <w:r>
-        <w:rPr>
-          <w:sz w:val="24"/>
-          <w:szCs w:val="24"/>
-        </w:rPr>
-        <w:t>ù</w:t>
-      </w:r>
-      <w:r>
-        <w:rPr>
-          <w:sz w:val="24"/>
-          <w:szCs w:val="24"/>
-        </w:rPr>
-        <w:t xml:space="preserve"> il verra la liste de tous ses produits dans le panier. Si l’utilisateur décide de continuer l’achat, une fenêtre s’ouvrira pour qu’il rentre </w:t>
+        <w:t xml:space="preserve">où il verra la liste de tous ses produits dans le panier. Si l’utilisateur décide de continuer l’achat, une fenêtre s’ouvrira pour qu’il rentre </w:t>
       </w:r>
       <w:r>
         <w:rPr>
@@ -1308,35 +1295,7 @@
           <w:sz w:val="24"/>
           <w:szCs w:val="24"/>
         </w:rPr>
-        <w:t xml:space="preserve"> sur une autre page o</w:t>
-      </w:r>
-      <w:r>
-        <w:rPr>
-          <w:sz w:val="24"/>
-          <w:szCs w:val="24"/>
-        </w:rPr>
-        <w:t>ù</w:t>
-      </w:r>
-      <w:r>
-        <w:rPr>
-          <w:sz w:val="24"/>
-          <w:szCs w:val="24"/>
-        </w:rPr>
-        <w:t xml:space="preserve"> il pourrait choisir de réserver une liste de table qui sont disponibles. Ensuite, une liste d’heure o</w:t>
-      </w:r>
-      <w:r>
-        <w:rPr>
-          <w:sz w:val="24"/>
-          <w:szCs w:val="24"/>
-        </w:rPr>
-        <w:t>ù</w:t>
-      </w:r>
-      <w:r>
-        <w:rPr>
-          <w:sz w:val="24"/>
-          <w:szCs w:val="24"/>
-        </w:rPr>
-        <w:t xml:space="preserve"> la table n’est pas réservée serait affiché et le client aurait le droit de choisir seulement une option. Chaque option est une durée de 30 minutes. Le restaurant ouvre à 8h et ferme à 20h, mais la réservation pourrait s’effectuer dès 6h jusqu’à 19h30. Un client pourrait seulement réserver une table par jour. Il pourrait aussi annuler sa réservation quand il le souhaite. À la fermeture du restaurant, toutes les réservations vont être supprimés.</w:t>
+        <w:t xml:space="preserve"> sur une autre page où il pourrait choisir de réserver une liste de table qui sont disponibles. Ensuite, une liste d’heure où la table n’est pas réservée serait affiché et le client aurait le droit de choisir seulement une option. Chaque option est une durée de 30 minutes. Le restaurant ouvre à 8h et ferme à 20h, mais la réservation pourrait s’effectuer dès 6h jusqu’à 19h30. Un client pourrait seulement réserver une table par jour. Il pourrait aussi annuler sa réservation quand il le souhaite. À la fermeture du restaurant, toutes les réservations vont être supprimés.</w:t>
       </w:r>
       <w:r>
         <w:rPr>
@@ -1360,21 +1319,7 @@
           <w:szCs w:val="24"/>
         </w:rPr>
         <w:lastRenderedPageBreak/>
-        <w:t>En ce qui concerne les interfaces graphiques, il y aurait la page principale o</w:t>
-      </w:r>
-      <w:r>
-        <w:rPr>
-          <w:sz w:val="24"/>
-          <w:szCs w:val="24"/>
-        </w:rPr>
-        <w:t>ù</w:t>
-      </w:r>
-      <w:r>
-        <w:rPr>
-          <w:sz w:val="24"/>
-          <w:szCs w:val="24"/>
-        </w:rPr>
-        <w:t xml:space="preserve"> les informations du restaurant seront </w:t>
+        <w:t xml:space="preserve">En ce qui concerne les interfaces graphiques, il y aurait la page principale où les informations du restaurant seront </w:t>
       </w:r>
       <w:r>
         <w:rPr>
@@ -1477,11 +1422,180 @@
     </w:p>
     <w:p>
       <w:pPr>
+        <w:spacing w:line="360" w:lineRule="auto"/>
+        <w:rPr>
+          <w:sz w:val="24"/>
+          <w:szCs w:val="24"/>
+        </w:rPr>
+      </w:pPr>
+      <w:r>
+        <w:t>Pour commencer, chaque client possède un nom, un prénom, un numéro de téléphone, une adresse courriel et un mot de passe lors de la création de son compte. Dépendamment du restaurant o</w:t>
+      </w:r>
+      <w:r>
+        <w:rPr>
+          <w:sz w:val="24"/>
+          <w:szCs w:val="24"/>
+        </w:rPr>
+        <w:t>ù</w:t>
+      </w:r>
+      <w:r>
+        <w:rPr>
+          <w:sz w:val="24"/>
+          <w:szCs w:val="24"/>
+        </w:rPr>
+        <w:t xml:space="preserve"> il commande, le </w:t>
+      </w:r>
+      <w:proofErr w:type="spellStart"/>
+      <w:r>
+        <w:rPr>
+          <w:sz w:val="24"/>
+          <w:szCs w:val="24"/>
+        </w:rPr>
+        <w:t>resto_id</w:t>
+      </w:r>
+      <w:proofErr w:type="spellEnd"/>
+      <w:r>
+        <w:rPr>
+          <w:sz w:val="24"/>
+          <w:szCs w:val="24"/>
+        </w:rPr>
+        <w:t xml:space="preserve"> changera. Son code postal et son adresse serait demandé s’il choisit de recevoir sa nourriture par livraison.</w:t>
+      </w:r>
+    </w:p>
+    <w:p>
+      <w:pPr>
+        <w:spacing w:line="360" w:lineRule="auto"/>
+        <w:rPr>
+          <w:sz w:val="24"/>
+          <w:szCs w:val="24"/>
+        </w:rPr>
+      </w:pPr>
+      <w:r>
+        <w:rPr>
+          <w:sz w:val="24"/>
+          <w:szCs w:val="24"/>
+        </w:rPr>
+        <w:t>Dans le menu, les produits seront divisés dans des catégories distincts. Chaque catégorie contient un nom et une description des aliments qu’elle contient.</w:t>
+      </w:r>
+    </w:p>
+    <w:p>
+      <w:pPr>
+        <w:spacing w:line="360" w:lineRule="auto"/>
+        <w:rPr>
+          <w:sz w:val="24"/>
+          <w:szCs w:val="24"/>
+        </w:rPr>
+      </w:pPr>
+      <w:r>
+        <w:rPr>
+          <w:sz w:val="24"/>
+          <w:szCs w:val="24"/>
+        </w:rPr>
+        <w:t xml:space="preserve">Chaque plat alimentaire contient un nom, les ingrédients qui la compose, le prix unitaire, le nombre de calories, une image et un </w:t>
+      </w:r>
+      <w:proofErr w:type="spellStart"/>
+      <w:r>
+        <w:rPr>
+          <w:sz w:val="24"/>
+          <w:szCs w:val="24"/>
+        </w:rPr>
+        <w:t>resto_id</w:t>
+      </w:r>
+      <w:proofErr w:type="spellEnd"/>
+      <w:r>
+        <w:rPr>
+          <w:sz w:val="24"/>
+          <w:szCs w:val="24"/>
+        </w:rPr>
+        <w:t xml:space="preserve"> pour définir le produit vient de quel </w:t>
+      </w:r>
+      <w:proofErr w:type="spellStart"/>
+      <w:r>
+        <w:rPr>
+          <w:sz w:val="24"/>
+          <w:szCs w:val="24"/>
+        </w:rPr>
+        <w:t>Mamma’s</w:t>
+      </w:r>
+      <w:proofErr w:type="spellEnd"/>
+      <w:r>
+        <w:rPr>
+          <w:sz w:val="24"/>
+          <w:szCs w:val="24"/>
+        </w:rPr>
+        <w:t xml:space="preserve"> Restaurant Pizzeria.</w:t>
+      </w:r>
+    </w:p>
+    <w:p>
+      <w:pPr>
+        <w:spacing w:line="360" w:lineRule="auto"/>
+        <w:rPr>
+          <w:sz w:val="24"/>
+          <w:szCs w:val="24"/>
+        </w:rPr>
+      </w:pPr>
+      <w:r>
+        <w:rPr>
+          <w:sz w:val="24"/>
+          <w:szCs w:val="24"/>
+        </w:rPr>
+        <w:t>Quand un produit est sélectionné, celui-ci deviendra un item o</w:t>
+      </w:r>
+      <w:r>
+        <w:rPr>
+          <w:sz w:val="24"/>
+          <w:szCs w:val="24"/>
+        </w:rPr>
+        <w:t>ù</w:t>
+      </w:r>
+      <w:r>
+        <w:rPr>
+          <w:sz w:val="24"/>
+          <w:szCs w:val="24"/>
+        </w:rPr>
+        <w:t xml:space="preserve"> le client pourrait choisir la quantité à ajouter au panier.</w:t>
+      </w:r>
+    </w:p>
+    <w:p>
+      <w:pPr>
+        <w:spacing w:line="360" w:lineRule="auto"/>
+        <w:rPr>
+          <w:sz w:val="24"/>
+          <w:szCs w:val="24"/>
+        </w:rPr>
+      </w:pPr>
+      <w:r>
+        <w:rPr>
+          <w:sz w:val="24"/>
+          <w:szCs w:val="24"/>
+        </w:rPr>
+        <w:t>Ensuite, cet item sera mis au panier. Celui-ci contient les id de chaque item.</w:t>
+      </w:r>
+    </w:p>
+    <w:p>
+      <w:pPr>
+        <w:spacing w:line="360" w:lineRule="auto"/>
+        <w:rPr>
+          <w:sz w:val="24"/>
+          <w:szCs w:val="24"/>
+        </w:rPr>
+      </w:pPr>
+      <w:r>
+        <w:rPr>
+          <w:sz w:val="24"/>
+          <w:szCs w:val="24"/>
+        </w:rPr>
+        <w:t>Après le paiement, le prix total sera calculé et la facture sera attaché au client ciblé.</w:t>
+      </w:r>
+    </w:p>
+    <w:p>
+      <w:pPr>
         <w:pStyle w:val="Titre1"/>
         <w:spacing w:line="360" w:lineRule="auto"/>
       </w:pPr>
       <w:bookmarkStart w:id="5" w:name="_Toc126511057"/>
       <w:r>
+        <w:lastRenderedPageBreak/>
         <w:t>Interfaces</w:t>
       </w:r>
       <w:bookmarkEnd w:id="5"/>

</xml_diff>

<commit_message>
some change to doc\
</commit_message>
<xml_diff>
--- a/EquipeElie_prop_travail.docx
+++ b/EquipeElie_prop_travail.docx
@@ -373,7 +373,7 @@
           <w:hyperlink w:anchor="_Toc126527784" w:history="1">
             <w:r>
               <w:rPr>
-                <w:rStyle w:val="Lienhypertexte"/>
+                <w:rStyle w:val="Hyperlien"/>
                 <w:noProof/>
               </w:rPr>
               <w:t>Description du projet</w:t>
@@ -445,7 +445,7 @@
           <w:hyperlink w:anchor="_Toc126527785" w:history="1">
             <w:r>
               <w:rPr>
-                <w:rStyle w:val="Lienhypertexte"/>
+                <w:rStyle w:val="Hyperlien"/>
                 <w:noProof/>
               </w:rPr>
               <w:t>Diagramme de contexte</w:t>
@@ -517,7 +517,7 @@
           <w:hyperlink w:anchor="_Toc126527786" w:history="1">
             <w:r>
               <w:rPr>
-                <w:rStyle w:val="Lienhypertexte"/>
+                <w:rStyle w:val="Hyperlien"/>
                 <w:noProof/>
               </w:rPr>
               <w:t>Portée</w:t>
@@ -589,7 +589,7 @@
           <w:hyperlink w:anchor="_Toc126527787" w:history="1">
             <w:r>
               <w:rPr>
-                <w:rStyle w:val="Lienhypertexte"/>
+                <w:rStyle w:val="Hyperlien"/>
                 <w:noProof/>
               </w:rPr>
               <w:t>Fonctionnement</w:t>
@@ -661,7 +661,7 @@
           <w:hyperlink w:anchor="_Toc126527788" w:history="1">
             <w:r>
               <w:rPr>
-                <w:rStyle w:val="Lienhypertexte"/>
+                <w:rStyle w:val="Hyperlien"/>
                 <w:noProof/>
               </w:rPr>
               <w:t>Modèle de bases de données</w:t>
@@ -733,7 +733,7 @@
           <w:hyperlink w:anchor="_Toc126527789" w:history="1">
             <w:r>
               <w:rPr>
-                <w:rStyle w:val="Lienhypertexte"/>
+                <w:rStyle w:val="Hyperlien"/>
                 <w:noProof/>
               </w:rPr>
               <w:t>Interfaces</w:t>
@@ -1506,15 +1506,13 @@
         </w:rPr>
         <w:t xml:space="preserve">id du </w:t>
       </w:r>
-      <w:proofErr w:type="spellStart"/>
-      <w:r>
-        <w:rPr>
-          <w:sz w:val="24"/>
-          <w:szCs w:val="24"/>
-        </w:rPr>
-        <w:t>resturant</w:t>
-      </w:r>
-      <w:proofErr w:type="spellEnd"/>
+      <w:r>
+        <w:rPr>
+          <w:sz w:val="24"/>
+          <w:szCs w:val="24"/>
+        </w:rPr>
+        <w:t>restaurant</w:t>
+      </w:r>
       <w:r>
         <w:rPr>
           <w:sz w:val="24"/>
@@ -2649,7 +2647,7 @@
       <w:spacing w:after="100"/>
     </w:pPr>
   </w:style>
-  <w:style w:type="character" w:styleId="Lienhypertexte">
+  <w:style w:type="character" w:styleId="Hyperlien">
     <w:name w:val="Hyperlink"/>
     <w:basedOn w:val="Policepardfaut"/>
     <w:uiPriority w:val="99"/>

</xml_diff>